<commit_message>
adding lower and upper bound
</commit_message>
<xml_diff>
--- a/c++/Binary Search.docx
+++ b/c++/Binary Search.docx
@@ -23,88 +23,42 @@
     </w:p>
     <w:p>
       <w:r>
-        <w:t>low=0; high=n-</w:t>
-      </w:r>
-      <w:proofErr w:type="gramStart"/>
-      <w:r>
-        <w:t>1;</w:t>
-      </w:r>
-      <w:proofErr w:type="gramEnd"/>
-    </w:p>
-    <w:p>
-      <w:proofErr w:type="gramStart"/>
-      <w:r>
-        <w:t>while(</w:t>
-      </w:r>
-      <w:proofErr w:type="gramEnd"/>
-      <w:r>
-        <w:t>low &lt;= high){</w:t>
-      </w:r>
-    </w:p>
-    <w:p>
-      <w:r>
-        <w:t>mid = (low + high)/2</w:t>
-      </w:r>
-      <w:proofErr w:type="gramStart"/>
-      <w:r>
-        <w:t xml:space="preserve">   [</w:t>
-      </w:r>
-      <w:proofErr w:type="gramEnd"/>
-      <w:r>
-        <w:t>if there is possibility of overflow then “ mid=low+(high-low)/2”]</w:t>
-      </w:r>
-    </w:p>
-    <w:p>
-      <w:r>
-        <w:t>if(</w:t>
-      </w:r>
-      <w:proofErr w:type="spellStart"/>
-      <w:r>
-        <w:t>arr</w:t>
-      </w:r>
-      <w:proofErr w:type="spellEnd"/>
-      <w:r>
-        <w:t>[mid] == target)</w:t>
+        <w:t>low=0; high=n-1;</w:t>
+      </w:r>
+    </w:p>
+    <w:p>
+      <w:r>
+        <w:t>while(low &lt;= high){</w:t>
+      </w:r>
+    </w:p>
+    <w:p>
+      <w:r>
+        <w:t>mid = (low + high)/2   [if there is possibility of overflow then “ mid=low+(high-low)/2”]</w:t>
+      </w:r>
+    </w:p>
+    <w:p>
+      <w:r>
+        <w:t>if(arr[mid] == target)</w:t>
       </w:r>
       <w:r>
         <w:t xml:space="preserve"> </w:t>
       </w:r>
       <w:r>
-        <w:t xml:space="preserve">return </w:t>
-      </w:r>
-      <w:proofErr w:type="gramStart"/>
-      <w:r>
-        <w:t>mid;</w:t>
-      </w:r>
-      <w:proofErr w:type="gramEnd"/>
+        <w:t>return mid;</w:t>
+      </w:r>
     </w:p>
     <w:p>
       <w:r>
         <w:t>else if(</w:t>
       </w:r>
-      <w:proofErr w:type="spellStart"/>
-      <w:r>
-        <w:t>arr</w:t>
-      </w:r>
-      <w:proofErr w:type="spellEnd"/>
-      <w:r>
-        <w:t>[mid] &lt; target) low = mid+</w:t>
-      </w:r>
-      <w:proofErr w:type="gramStart"/>
-      <w:r>
-        <w:t>1;</w:t>
-      </w:r>
-      <w:proofErr w:type="gramEnd"/>
-    </w:p>
-    <w:p>
-      <w:r>
-        <w:t xml:space="preserve">else high = mid - </w:t>
-      </w:r>
-      <w:proofErr w:type="gramStart"/>
-      <w:r>
-        <w:t>1;</w:t>
-      </w:r>
-      <w:proofErr w:type="gramEnd"/>
+      <w:r>
+        <w:t>arr[mid] &lt; target) low = mid+1;</w:t>
+      </w:r>
+    </w:p>
+    <w:p>
+      <w:r>
+        <w:t>else high = mid - 1;</w:t>
+      </w:r>
     </w:p>
     <w:p>
       <w:r>
@@ -113,13 +67,8 @@
     </w:p>
     <w:p>
       <w:r>
-        <w:t xml:space="preserve">return </w:t>
-      </w:r>
-      <w:proofErr w:type="gramStart"/>
-      <w:r>
-        <w:t>-1;</w:t>
-      </w:r>
-      <w:proofErr w:type="gramEnd"/>
+        <w:t>return -1;</w:t>
+      </w:r>
     </w:p>
     <w:p/>
     <w:p>
@@ -149,116 +98,388 @@
     </w:p>
     <w:p>
       <w:r>
-        <w:t>int bs(vector&lt;int&gt;&amp;</w:t>
-      </w:r>
-      <w:proofErr w:type="spellStart"/>
-      <w:r>
-        <w:t>nums</w:t>
-      </w:r>
-      <w:proofErr w:type="spellEnd"/>
-      <w:r>
-        <w:t xml:space="preserve">, int low, int high, int </w:t>
-      </w:r>
-      <w:proofErr w:type="gramStart"/>
-      <w:r>
-        <w:t>target){</w:t>
-      </w:r>
-      <w:proofErr w:type="gramEnd"/>
-    </w:p>
-    <w:p>
-      <w:proofErr w:type="gramStart"/>
-      <w:r>
-        <w:t>if(</w:t>
-      </w:r>
-      <w:proofErr w:type="gramEnd"/>
-      <w:r>
-        <w:t>low &gt; high) return -1;</w:t>
-      </w:r>
-    </w:p>
-    <w:p>
-      <w:r>
-        <w:t>int mid = (</w:t>
-      </w:r>
-      <w:proofErr w:type="spellStart"/>
-      <w:r>
-        <w:t>low+high</w:t>
-      </w:r>
-      <w:proofErr w:type="spellEnd"/>
-      <w:r>
-        <w:t>)/</w:t>
-      </w:r>
-      <w:proofErr w:type="gramStart"/>
-      <w:r>
-        <w:t>2;</w:t>
-      </w:r>
-      <w:proofErr w:type="gramEnd"/>
-    </w:p>
-    <w:p>
-      <w:r>
-        <w:t>if(</w:t>
-      </w:r>
-      <w:proofErr w:type="spellStart"/>
-      <w:r>
-        <w:t>nums</w:t>
-      </w:r>
-      <w:proofErr w:type="spellEnd"/>
-      <w:r>
-        <w:t xml:space="preserve">[mid] == target) return </w:t>
-      </w:r>
-      <w:proofErr w:type="gramStart"/>
-      <w:r>
-        <w:t>mid;</w:t>
-      </w:r>
-      <w:proofErr w:type="gramEnd"/>
-    </w:p>
-    <w:p>
-      <w:r>
-        <w:t>else if(</w:t>
-      </w:r>
-      <w:proofErr w:type="spellStart"/>
-      <w:r>
-        <w:t>nums</w:t>
-      </w:r>
-      <w:proofErr w:type="spellEnd"/>
-      <w:r>
-        <w:t xml:space="preserve">[mid] &gt; target) </w:t>
-      </w:r>
-      <w:proofErr w:type="gramStart"/>
-      <w:r>
-        <w:t>bs(</w:t>
-      </w:r>
-      <w:proofErr w:type="spellStart"/>
-      <w:proofErr w:type="gramEnd"/>
-      <w:r>
-        <w:t>nums</w:t>
-      </w:r>
-      <w:proofErr w:type="spellEnd"/>
-      <w:r>
-        <w:t>, low, mid-1, target);</w:t>
-      </w:r>
-    </w:p>
-    <w:p>
-      <w:r>
-        <w:t xml:space="preserve">return </w:t>
-      </w:r>
-      <w:proofErr w:type="gramStart"/>
-      <w:r>
-        <w:t>bs(</w:t>
-      </w:r>
-      <w:proofErr w:type="spellStart"/>
-      <w:proofErr w:type="gramEnd"/>
-      <w:r>
-        <w:t>nums</w:t>
-      </w:r>
-      <w:proofErr w:type="spellEnd"/>
-      <w:r>
-        <w:t>, mid+1, high, target);</w:t>
+        <w:t>int bs(vector&lt;int&gt;&amp;nums, int low, int high, int target){</w:t>
+      </w:r>
+    </w:p>
+    <w:p>
+      <w:r>
+        <w:t>if(low &gt; high) return -1;</w:t>
+      </w:r>
+    </w:p>
+    <w:p>
+      <w:r>
+        <w:t>int mid = (low+high)/2;</w:t>
+      </w:r>
+    </w:p>
+    <w:p>
+      <w:r>
+        <w:t>if(nums[mid] == target) return mid;</w:t>
+      </w:r>
+    </w:p>
+    <w:p>
+      <w:r>
+        <w:t>else if(nums[mid] &gt; target) bs(nums, low, mid-1, target);</w:t>
+      </w:r>
+    </w:p>
+    <w:p>
+      <w:r>
+        <w:t>return bs(nums, mid+1, high, target);</w:t>
       </w:r>
     </w:p>
     <w:p>
       <w:r>
         <w:t>}</w:t>
       </w:r>
+    </w:p>
+    <w:p/>
+    <w:p>
+      <w:r>
+        <w:rPr>
+          <w:b/>
+          <w:bCs/>
+          <w:u w:val="single"/>
+        </w:rPr>
+        <w:t xml:space="preserve">Resource: </w:t>
+      </w:r>
+      <w:r>
+        <w:t xml:space="preserve"> BS-1</w:t>
+      </w:r>
+    </w:p>
+    <w:p>
+      <w:hyperlink r:id="rId4" w:history="1">
+        <w:r>
+          <w:rPr>
+            <w:rStyle w:val="Hyperlink"/>
+          </w:rPr>
+          <w:t>https://www.youtube.com/watch?v=MHf6awe89xw&amp;list=PLgUwDviBIf0pMFMWuuvDNMAkoQFi-h0ZF&amp;index=3</w:t>
+        </w:r>
+      </w:hyperlink>
+    </w:p>
+    <w:p/>
+    <w:p/>
+    <w:p>
+      <w:pPr>
+        <w:pStyle w:val="Heading1"/>
+        <w:jc w:val="center"/>
+      </w:pPr>
+      <w:r>
+        <w:lastRenderedPageBreak/>
+        <w:t>Lower Bound &amp; Upper Bound</w:t>
+      </w:r>
+    </w:p>
+    <w:p>
+      <w:r>
+        <w:rPr>
+          <w:b/>
+          <w:bCs/>
+          <w:u w:val="single"/>
+        </w:rPr>
+        <w:t>Lower Bound:</w:t>
+      </w:r>
+      <w:r>
+        <w:t xml:space="preserve"> smallest element where arr[i] &gt;= target</w:t>
+      </w:r>
+    </w:p>
+    <w:p>
+      <w:r>
+        <w:rPr>
+          <w:u w:val="single"/>
+        </w:rPr>
+        <w:t>Sudo code:</w:t>
+      </w:r>
+    </w:p>
+    <w:p>
+      <w:r>
+        <w:t>low=0</w:t>
+      </w:r>
+      <w:r>
+        <w:t>;</w:t>
+      </w:r>
+      <w:r>
+        <w:t xml:space="preserve"> high=n-1;</w:t>
+      </w:r>
+      <w:r>
+        <w:t xml:space="preserve"> ans = n;</w:t>
+      </w:r>
+    </w:p>
+    <w:p>
+      <w:r>
+        <w:t>while(low &lt;= high){</w:t>
+      </w:r>
+      <w:r>
+        <w:br/>
+        <w:t>int mid=(low+high)/2;</w:t>
+      </w:r>
+    </w:p>
+    <w:p>
+      <w:r>
+        <w:t>if(arr[mid] &gt;= target){</w:t>
+      </w:r>
+    </w:p>
+    <w:p>
+      <w:r>
+        <w:t>high = mid -1;</w:t>
+      </w:r>
+    </w:p>
+    <w:p>
+      <w:r>
+        <w:t>ans = mid;</w:t>
+      </w:r>
+    </w:p>
+    <w:p>
+      <w:r>
+        <w:t>}</w:t>
+      </w:r>
+    </w:p>
+    <w:p>
+      <w:r>
+        <w:t xml:space="preserve">else </w:t>
+      </w:r>
+      <w:r>
+        <w:t>low = mid + 1;</w:t>
+      </w:r>
+    </w:p>
+    <w:p>
+      <w:r>
+        <w:t>}</w:t>
+      </w:r>
+      <w:r>
+        <w:t xml:space="preserve"> </w:t>
+      </w:r>
+    </w:p>
+    <w:p>
+      <w:r>
+        <w:t>return ans;</w:t>
+      </w:r>
+    </w:p>
+    <w:p/>
+    <w:p/>
+    <w:p/>
+    <w:p/>
+    <w:p>
+      <w:pPr>
+        <w:rPr>
+          <w:b/>
+          <w:bCs/>
+        </w:rPr>
+      </w:pPr>
+      <w:r>
+        <w:rPr>
+          <w:b/>
+          <w:bCs/>
+          <w:u w:val="single"/>
+        </w:rPr>
+        <w:t>Using Built in function:</w:t>
+      </w:r>
+    </w:p>
+    <w:p>
+      <w:r>
+        <w:t>lb = lower_bound(v.begin(), v.end(), target) – v.begin()</w:t>
+      </w:r>
+    </w:p>
+    <w:p>
+      <w:r>
+        <w:t>FOR array</w:t>
+      </w:r>
+    </w:p>
+    <w:p>
+      <w:r>
+        <w:t>lb = lower_bound(arr, arr+n, target) – arr;</w:t>
+      </w:r>
+    </w:p>
+    <w:p>
+      <w:r>
+        <w:t>For specific range</w:t>
+      </w:r>
+    </w:p>
+    <w:p>
+      <w:r>
+        <w:t>lb =lower_bound(arr+2, arr+7, target) – arr; [where bs will be apply in range of index 2 to 6]</w:t>
+      </w:r>
+    </w:p>
+    <w:p/>
+    <w:p/>
+    <w:p/>
+    <w:p>
+      <w:r>
+        <w:rPr>
+          <w:b/>
+          <w:bCs/>
+          <w:u w:val="single"/>
+        </w:rPr>
+        <w:lastRenderedPageBreak/>
+        <w:t>Upper Bound:</w:t>
+      </w:r>
+      <w:r>
+        <w:t xml:space="preserve"> smallest element where arr[i] &gt; target</w:t>
+      </w:r>
+    </w:p>
+    <w:p>
+      <w:r>
+        <w:rPr>
+          <w:b/>
+          <w:bCs/>
+          <w:u w:val="single"/>
+        </w:rPr>
+        <w:t>Sudo code:</w:t>
+      </w:r>
+    </w:p>
+    <w:p>
+      <w:r>
+        <w:t>int low=0, high=n-1, ans=n;</w:t>
+      </w:r>
+    </w:p>
+    <w:p>
+      <w:r>
+        <w:t>while(low &lt;= high){</w:t>
+      </w:r>
+      <w:r>
+        <w:br/>
+        <w:t>int mid = (low+high)/2;</w:t>
+      </w:r>
+    </w:p>
+    <w:p>
+      <w:r>
+        <w:t>if(arr[mid] &gt; target){</w:t>
+      </w:r>
+    </w:p>
+    <w:p>
+      <w:r>
+        <w:t>ans = mid;</w:t>
+      </w:r>
+    </w:p>
+    <w:p>
+      <w:r>
+        <w:t>high = mid – 1;</w:t>
+      </w:r>
+    </w:p>
+    <w:p>
+      <w:r>
+        <w:t>}</w:t>
+      </w:r>
+    </w:p>
+    <w:p>
+      <w:r>
+        <w:t>else low = mid + 1;</w:t>
+      </w:r>
+    </w:p>
+    <w:p>
+      <w:r>
+        <w:t>}</w:t>
+      </w:r>
+    </w:p>
+    <w:p>
+      <w:r>
+        <w:t>return ans;</w:t>
+      </w:r>
+    </w:p>
+    <w:p>
+      <w:r>
+        <w:rPr>
+          <w:b/>
+          <w:bCs/>
+          <w:u w:val="single"/>
+        </w:rPr>
+        <w:t>Using Built in Funcion:</w:t>
+      </w:r>
+    </w:p>
+    <w:p>
+      <w:r>
+        <w:t>ub = upper_bound(v.begin(), v.end(), target) – v.begin();</w:t>
+      </w:r>
+    </w:p>
+    <w:p/>
+    <w:p>
+      <w:pPr>
+        <w:pStyle w:val="Heading1"/>
+        <w:jc w:val="center"/>
+      </w:pPr>
+      <w:r>
+        <w:t>Floar and Ceil</w:t>
+      </w:r>
+      <w:r>
+        <w:t xml:space="preserve"> in sorted array</w:t>
+      </w:r>
+    </w:p>
+    <w:p>
+      <w:r>
+        <w:rPr>
+          <w:b/>
+          <w:bCs/>
+          <w:u w:val="single"/>
+        </w:rPr>
+        <w:t>Floar:</w:t>
+      </w:r>
+      <w:r>
+        <w:t xml:space="preserve"> </w:t>
+      </w:r>
+      <w:r>
+        <w:t>largest element where arr[i]&lt;=target</w:t>
+      </w:r>
+    </w:p>
+    <w:p>
+      <w:r>
+        <w:t>ans=-1</w:t>
+      </w:r>
+    </w:p>
+    <w:p>
+      <w:r>
+        <w:t>if(arr[mid] &lt;= target){</w:t>
+      </w:r>
+    </w:p>
+    <w:p>
+      <w:r>
+        <w:t>ans = arr[mid]; low=mid+1;</w:t>
+      </w:r>
+    </w:p>
+    <w:p/>
+    <w:p>
+      <w:pPr>
+        <w:jc w:val="both"/>
+      </w:pPr>
+      <w:r>
+        <w:rPr>
+          <w:u w:val="single"/>
+        </w:rPr>
+        <w:t>Ceil:</w:t>
+      </w:r>
+      <w:r>
+        <w:t xml:space="preserve"> smallest element where arr[i]&gt;=target [we can say Lower Bound]</w:t>
+      </w:r>
+    </w:p>
+    <w:p>
+      <w:pPr>
+        <w:jc w:val="both"/>
+      </w:pPr>
+    </w:p>
+    <w:p>
+      <w:pPr>
+        <w:jc w:val="both"/>
+      </w:pPr>
+      <w:r>
+        <w:rPr>
+          <w:b/>
+          <w:bCs/>
+          <w:u w:val="single"/>
+        </w:rPr>
+        <w:t>Resource:</w:t>
+      </w:r>
+      <w:r>
+        <w:t xml:space="preserve"> BS-2</w:t>
+      </w:r>
+    </w:p>
+    <w:p>
+      <w:pPr>
+        <w:jc w:val="both"/>
+      </w:pPr>
+      <w:hyperlink r:id="rId5" w:history="1">
+        <w:r>
+          <w:rPr>
+            <w:rStyle w:val="Hyperlink"/>
+          </w:rPr>
+          <w:t>https://www.youtube.com/watch?v=6zhGS79oQ4k&amp;list=PLgUwDviBIf0pMFMWuuvDNMAkoQFi-h0ZF&amp;index=3</w:t>
+        </w:r>
+      </w:hyperlink>
     </w:p>
     <w:sectPr>
       <w:pgSz w:w="12240" w:h="15840"/>
@@ -1187,6 +1408,29 @@
       <w:spacing w:val="5"/>
     </w:rPr>
   </w:style>
+  <w:style w:type="character" w:styleId="Hyperlink">
+    <w:name w:val="Hyperlink"/>
+    <w:basedOn w:val="DefaultParagraphFont"/>
+    <w:uiPriority w:val="99"/>
+    <w:unhideWhenUsed/>
+    <w:rsid w:val="002B55AA"/>
+    <w:rPr>
+      <w:color w:val="467886" w:themeColor="hyperlink"/>
+      <w:u w:val="single"/>
+    </w:rPr>
+  </w:style>
+  <w:style w:type="character" w:styleId="UnresolvedMention">
+    <w:name w:val="Unresolved Mention"/>
+    <w:basedOn w:val="DefaultParagraphFont"/>
+    <w:uiPriority w:val="99"/>
+    <w:semiHidden/>
+    <w:unhideWhenUsed/>
+    <w:rsid w:val="002B55AA"/>
+    <w:rPr>
+      <w:color w:val="605E5C"/>
+      <w:shd w:val="clear" w:color="auto" w:fill="E1DFDD"/>
+    </w:rPr>
+  </w:style>
 </w:styles>
 </file>
 

</xml_diff>